<commit_message>
KOMPLETTER ORDNER BACK-UP 04.05 16:17
Signed-off-by: damtroe <datroe95@web.de>
</commit_message>
<xml_diff>
--- a/doc/Projekt-Dokumentation-Damian_T.docx
+++ b/doc/Projekt-Dokumentation-Damian_T.docx
@@ -33,7 +33,7 @@
           <w:lang w:eastAsia="de-DE"/>
         </w:rPr>
         <w:drawing>
-          <wp:anchor distT="0" distB="0" distL="114300" distR="114300" simplePos="0" relativeHeight="251650560" behindDoc="0" locked="0" layoutInCell="1" allowOverlap="1">
+          <wp:anchor distT="0" distB="0" distL="114300" distR="114300" simplePos="0" relativeHeight="251651584" behindDoc="0" locked="0" layoutInCell="1" allowOverlap="1">
             <wp:simplePos x="0" y="0"/>
             <wp:positionH relativeFrom="column">
               <wp:posOffset>435914</wp:posOffset>
@@ -809,7 +809,41 @@
           <w:szCs w:val="40"/>
           <w:lang w:val="en-US"/>
         </w:rPr>
-        <w:t>-Cases)</w:t>
+        <w:t>-</w:t>
+      </w:r>
+      <w:proofErr w:type="spellStart"/>
+      <w:r>
+        <w:rPr>
+          <w:sz w:val="40"/>
+          <w:szCs w:val="40"/>
+          <w:lang w:val="en-US"/>
+        </w:rPr>
+        <w:t>Cases</w:t>
+      </w:r>
+      <w:r>
+        <w:rPr>
+          <w:sz w:val="40"/>
+          <w:szCs w:val="40"/>
+          <w:lang w:val="en-US"/>
+        </w:rPr>
+        <w:t>,A</w:t>
+      </w:r>
+      <w:r>
+        <w:rPr>
+          <w:sz w:val="40"/>
+          <w:szCs w:val="40"/>
+          <w:lang w:val="en-US"/>
+        </w:rPr>
+        <w:t>ktivitätsprotokoll</w:t>
+      </w:r>
+      <w:proofErr w:type="spellEnd"/>
+      <w:r>
+        <w:rPr>
+          <w:sz w:val="40"/>
+          <w:szCs w:val="40"/>
+          <w:lang w:val="en-US"/>
+        </w:rPr>
+        <w:t>)</w:t>
       </w:r>
     </w:p>
     <w:p>
@@ -834,7 +868,7 @@
           <w:lang w:eastAsia="de-DE"/>
         </w:rPr>
         <w:drawing>
-          <wp:anchor distT="0" distB="0" distL="114300" distR="114300" simplePos="0" relativeHeight="251661824" behindDoc="0" locked="0" layoutInCell="1" allowOverlap="1">
+          <wp:anchor distT="0" distB="0" distL="114300" distR="114300" simplePos="0" relativeHeight="251662848" behindDoc="0" locked="0" layoutInCell="1" allowOverlap="1">
             <wp:simplePos x="0" y="0"/>
             <wp:positionH relativeFrom="column">
               <wp:posOffset>-1104</wp:posOffset>
@@ -1013,7 +1047,7 @@
           <w:lang w:eastAsia="de-DE"/>
         </w:rPr>
         <w:drawing>
-          <wp:anchor distT="0" distB="0" distL="114300" distR="114300" simplePos="0" relativeHeight="251665920" behindDoc="0" locked="0" layoutInCell="1" allowOverlap="1">
+          <wp:anchor distT="0" distB="0" distL="114300" distR="114300" simplePos="0" relativeHeight="251666944" behindDoc="0" locked="0" layoutInCell="1" allowOverlap="1">
             <wp:simplePos x="0" y="0"/>
             <wp:positionH relativeFrom="column">
               <wp:posOffset>355600</wp:posOffset>
@@ -1081,6 +1115,23 @@
         </w:rPr>
         <w:br w:type="page"/>
       </w:r>
+      <w:bookmarkStart w:id="1" w:name="_GoBack"/>
+      <w:bookmarkEnd w:id="1"/>
+    </w:p>
+    <w:p>
+      <w:pPr>
+        <w:pStyle w:val="Untertitel"/>
+        <w:rPr>
+          <w:lang w:val="en-US"/>
+        </w:rPr>
+      </w:pPr>
+      <w:r>
+        <w:rPr>
+          <w:lang w:val="en-US"/>
+        </w:rPr>
+        <w:lastRenderedPageBreak/>
+        <w:t>Use Case`s:</w:t>
+      </w:r>
     </w:p>
     <w:p>
       <w:pPr>
@@ -1090,12 +1141,149 @@
           <w:szCs w:val="40"/>
         </w:rPr>
       </w:pPr>
-      <w:r>
-        <w:rPr>
-          <w:sz w:val="40"/>
-          <w:szCs w:val="40"/>
-        </w:rPr>
-        <w:lastRenderedPageBreak/>
+    </w:p>
+    <w:p>
+      <w:pPr>
+        <w:pStyle w:val="berschrift1"/>
+        <w:rPr>
+          <w:sz w:val="40"/>
+          <w:szCs w:val="40"/>
+        </w:rPr>
+      </w:pPr>
+    </w:p>
+    <w:p>
+      <w:pPr>
+        <w:pStyle w:val="berschrift1"/>
+        <w:rPr>
+          <w:sz w:val="40"/>
+          <w:szCs w:val="40"/>
+        </w:rPr>
+      </w:pPr>
+    </w:p>
+    <w:p>
+      <w:pPr>
+        <w:pStyle w:val="berschrift1"/>
+        <w:rPr>
+          <w:sz w:val="40"/>
+          <w:szCs w:val="40"/>
+        </w:rPr>
+      </w:pPr>
+    </w:p>
+    <w:p>
+      <w:pPr>
+        <w:pStyle w:val="berschrift1"/>
+        <w:rPr>
+          <w:sz w:val="40"/>
+          <w:szCs w:val="40"/>
+        </w:rPr>
+      </w:pPr>
+    </w:p>
+    <w:p>
+      <w:pPr>
+        <w:pStyle w:val="berschrift1"/>
+        <w:rPr>
+          <w:sz w:val="40"/>
+          <w:szCs w:val="40"/>
+        </w:rPr>
+      </w:pPr>
+    </w:p>
+    <w:p>
+      <w:pPr>
+        <w:pStyle w:val="berschrift1"/>
+        <w:rPr>
+          <w:sz w:val="40"/>
+          <w:szCs w:val="40"/>
+        </w:rPr>
+      </w:pPr>
+    </w:p>
+    <w:p>
+      <w:pPr>
+        <w:pStyle w:val="berschrift1"/>
+        <w:rPr>
+          <w:sz w:val="40"/>
+          <w:szCs w:val="40"/>
+        </w:rPr>
+      </w:pPr>
+    </w:p>
+    <w:p>
+      <w:pPr>
+        <w:pStyle w:val="berschrift1"/>
+        <w:rPr>
+          <w:sz w:val="40"/>
+          <w:szCs w:val="40"/>
+        </w:rPr>
+      </w:pPr>
+    </w:p>
+    <w:p>
+      <w:pPr>
+        <w:pStyle w:val="berschrift1"/>
+        <w:rPr>
+          <w:sz w:val="40"/>
+          <w:szCs w:val="40"/>
+        </w:rPr>
+      </w:pPr>
+    </w:p>
+    <w:p>
+      <w:pPr>
+        <w:pStyle w:val="berschrift1"/>
+        <w:rPr>
+          <w:sz w:val="40"/>
+          <w:szCs w:val="40"/>
+        </w:rPr>
+      </w:pPr>
+    </w:p>
+    <w:p>
+      <w:pPr>
+        <w:pStyle w:val="berschrift1"/>
+        <w:rPr>
+          <w:sz w:val="40"/>
+          <w:szCs w:val="40"/>
+        </w:rPr>
+      </w:pPr>
+    </w:p>
+    <w:p>
+      <w:pPr>
+        <w:pStyle w:val="berschrift1"/>
+        <w:rPr>
+          <w:sz w:val="40"/>
+          <w:szCs w:val="40"/>
+        </w:rPr>
+      </w:pPr>
+    </w:p>
+    <w:p>
+      <w:pPr>
+        <w:pStyle w:val="berschrift1"/>
+        <w:rPr>
+          <w:sz w:val="40"/>
+          <w:szCs w:val="40"/>
+        </w:rPr>
+      </w:pPr>
+    </w:p>
+    <w:p/>
+    <w:p/>
+    <w:p/>
+    <w:p>
+      <w:pPr>
+        <w:pStyle w:val="berschrift1"/>
+        <w:rPr>
+          <w:sz w:val="40"/>
+          <w:szCs w:val="40"/>
+        </w:rPr>
+      </w:pPr>
+    </w:p>
+    <w:p>
+      <w:pPr>
+        <w:pStyle w:val="berschrift1"/>
+        <w:rPr>
+          <w:sz w:val="40"/>
+          <w:szCs w:val="40"/>
+        </w:rPr>
+      </w:pPr>
+      <w:r>
+        <w:rPr>
+          <w:sz w:val="40"/>
+          <w:szCs w:val="40"/>
+        </w:rPr>
         <w:t>Testfälle</w:t>
       </w:r>
       <w:r>
@@ -1699,10 +1887,7 @@
     </w:tbl>
     <w:p/>
     <w:p/>
-    <w:p>
-      <w:bookmarkStart w:id="1" w:name="_GoBack"/>
-      <w:bookmarkEnd w:id="1"/>
-    </w:p>
+    <w:p/>
     <w:sectPr>
       <w:pgSz w:w="11906" w:h="16838"/>
       <w:pgMar w:top="1417" w:right="1417" w:bottom="1134" w:left="1417" w:header="708" w:footer="708" w:gutter="0"/>
@@ -2605,7 +2790,7 @@
 </file>
 
 <file path=customXml/itemProps1.xml><?xml version="1.0" encoding="utf-8"?>
-<ds:datastoreItem xmlns:ds="http://schemas.openxmlformats.org/officeDocument/2006/customXml" ds:itemID="{8A11E288-D31C-4750-B6B4-68459E3E237A}">
+<ds:datastoreItem xmlns:ds="http://schemas.openxmlformats.org/officeDocument/2006/customXml" ds:itemID="{D34F6FD8-8BAA-4D29-BB70-C53A6806FC0C}">
   <ds:schemaRefs>
     <ds:schemaRef ds:uri="http://schemas.openxmlformats.org/officeDocument/2006/bibliography"/>
   </ds:schemaRefs>

</xml_diff>